<commit_message>
Added framework for week 6 homework
</commit_message>
<xml_diff>
--- a/Week 2 - Duration Estimates/homework/Week 2 Assignment - A. Kramer.docx
+++ b/Week 2 - Duration Estimates/homework/Week 2 Assignment - A. Kramer.docx
@@ -1,6 +1,6 @@
 
 <file path=word/document.xml><?xml version="1.0" encoding="utf-8"?>
-<w:document xmlns:wpc="http://schemas.microsoft.com/office/word/2010/wordprocessingCanvas" xmlns:mc="http://schemas.openxmlformats.org/markup-compatibility/2006" xmlns:o="urn:schemas-microsoft-com:office:office" xmlns:r="http://schemas.openxmlformats.org/officeDocument/2006/relationships" xmlns:m="http://schemas.openxmlformats.org/officeDocument/2006/math" xmlns:v="urn:schemas-microsoft-com:vml" xmlns:wp14="http://schemas.microsoft.com/office/word/2010/wordprocessingDrawing" xmlns:wp="http://schemas.openxmlformats.org/drawingml/2006/wordprocessingDrawing" xmlns:w10="urn:schemas-microsoft-com:office:word" xmlns:w="http://schemas.openxmlformats.org/wordprocessingml/2006/main" xmlns:w14="http://schemas.microsoft.com/office/word/2010/wordml" xmlns:w15="http://schemas.microsoft.com/office/word/2012/wordml" xmlns:wpg="http://schemas.microsoft.com/office/word/2010/wordprocessingGroup" xmlns:wpi="http://schemas.microsoft.com/office/word/2010/wordprocessingInk" xmlns:wne="http://schemas.microsoft.com/office/word/2006/wordml" xmlns:wps="http://schemas.microsoft.com/office/word/2010/wordprocessingShape" mc:Ignorable="w14 w15 wp14">
+<w:document xmlns:wpc="http://schemas.microsoft.com/office/word/2010/wordprocessingCanvas" xmlns:cx="http://schemas.microsoft.com/office/drawing/2014/chartex" xmlns:cx1="http://schemas.microsoft.com/office/drawing/2015/9/8/chartex" xmlns:cx2="http://schemas.microsoft.com/office/drawing/2015/10/21/chartex" xmlns:cx3="http://schemas.microsoft.com/office/drawing/2016/5/9/chartex" xmlns:cx4="http://schemas.microsoft.com/office/drawing/2016/5/10/chartex" xmlns:cx5="http://schemas.microsoft.com/office/drawing/2016/5/11/chartex" xmlns:mc="http://schemas.openxmlformats.org/markup-compatibility/2006" xmlns:o="urn:schemas-microsoft-com:office:office" xmlns:r="http://schemas.openxmlformats.org/officeDocument/2006/relationships" xmlns:m="http://schemas.openxmlformats.org/officeDocument/2006/math" xmlns:v="urn:schemas-microsoft-com:vml" xmlns:wp14="http://schemas.microsoft.com/office/word/2010/wordprocessingDrawing" xmlns:wp="http://schemas.openxmlformats.org/drawingml/2006/wordprocessingDrawing" xmlns:w10="urn:schemas-microsoft-com:office:word" xmlns:w="http://schemas.openxmlformats.org/wordprocessingml/2006/main" xmlns:w14="http://schemas.microsoft.com/office/word/2010/wordml" xmlns:w15="http://schemas.microsoft.com/office/word/2012/wordml" xmlns:w16se="http://schemas.microsoft.com/office/word/2015/wordml/symex" xmlns:wpg="http://schemas.microsoft.com/office/word/2010/wordprocessingGroup" xmlns:wpi="http://schemas.microsoft.com/office/word/2010/wordprocessingInk" xmlns:wne="http://schemas.microsoft.com/office/word/2006/wordml" xmlns:wps="http://schemas.microsoft.com/office/word/2010/wordprocessingShape" mc:Ignorable="w14 w15 w16se wp14">
   <w:body>
     <w:p>
       <w:pPr>
@@ -30,13 +30,7 @@
         <w:rPr>
           <w:b/>
         </w:rPr>
-        <w:t>Formula</w:t>
-      </w:r>
-      <w:r>
-        <w:rPr>
-          <w:b/>
-        </w:rPr>
-        <w:t xml:space="preserve">: </w:t>
+        <w:t xml:space="preserve">Formula: </w:t>
       </w:r>
     </w:p>
     <w:p>
@@ -60,28 +54,17 @@
     </w:p>
     <w:p>
       <w:r>
-        <w:t>A = (</w:t>
-      </w:r>
-      <w:r>
-        <w:t>4 + 4*9 + 16) / 6 = 9.33</w:t>
-      </w:r>
-    </w:p>
-    <w:p>
-      <w:r>
-        <w:t>B = (</w:t>
-      </w:r>
-      <w:r>
-        <w:t>3 + 4*6 + 9) / 6 = 6</w:t>
-      </w:r>
-      <w:bookmarkStart w:id="0" w:name="_GoBack"/>
-      <w:bookmarkEnd w:id="0"/>
-    </w:p>
-    <w:p>
-      <w:r>
-        <w:t>C = (</w:t>
-      </w:r>
-      <w:r>
-        <w:t xml:space="preserve">6 + 4*12 + 24) / 6 = 13 </w:t>
+        <w:t>A = (4 + 4*9 + 16) / 6 = 9.33</w:t>
+      </w:r>
+    </w:p>
+    <w:p>
+      <w:r>
+        <w:t>B = (3 + 4*6 + 9) / 6 = 6</w:t>
+      </w:r>
+    </w:p>
+    <w:p>
+      <w:r>
+        <w:t xml:space="preserve">C = (6 + 4*12 + 24) / 6 = 13 </w:t>
       </w:r>
     </w:p>
     <w:p/>
@@ -114,21 +97,12 @@
         <w:rPr>
           <w:b/>
         </w:rPr>
-        <w:t>Formulas</w:t>
-      </w:r>
-      <w:r>
-        <w:rPr>
-          <w:b/>
-        </w:rPr>
-        <w:t>:</w:t>
-      </w:r>
-    </w:p>
-    <w:p>
-      <w:r>
-        <w:t xml:space="preserve">   (P - O</w:t>
-      </w:r>
-      <w:r>
-        <w:t>) / 6 = Task SD</w:t>
+        <w:t>Formulas:</w:t>
+      </w:r>
+    </w:p>
+    <w:p>
+      <w:r>
+        <w:t xml:space="preserve">   (P - O) / 6 = Task SD</w:t>
       </w:r>
     </w:p>
     <w:p>
@@ -157,10 +131,7 @@
     </w:p>
     <w:p>
       <w:r>
-        <w:t xml:space="preserve">   Task SD = (</w:t>
-      </w:r>
-      <w:r>
-        <w:t>16 - 4) / 6 = 2</w:t>
+        <w:t xml:space="preserve">   Task SD = (16 - 4) / 6 = 2</w:t>
       </w:r>
     </w:p>
     <w:p>
@@ -169,10 +140,7 @@
       </w:r>
       <w:proofErr w:type="gramStart"/>
       <w:r>
-        <w:t xml:space="preserve">=  </w:t>
-      </w:r>
-      <w:r>
-        <w:t>2</w:t>
+        <w:t>=  2</w:t>
       </w:r>
       <w:proofErr w:type="gramEnd"/>
       <w:r>
@@ -186,10 +154,7 @@
     </w:p>
     <w:p>
       <w:r>
-        <w:t xml:space="preserve">   Task SD = (</w:t>
-      </w:r>
-      <w:r>
-        <w:t>9 - 3) / 6 = 1</w:t>
+        <w:t xml:space="preserve">   Task SD = (9 - 3) / 6 = 1</w:t>
       </w:r>
     </w:p>
     <w:p>
@@ -204,10 +169,7 @@
     </w:p>
     <w:p>
       <w:r>
-        <w:t xml:space="preserve">   Task SD = (</w:t>
-      </w:r>
-      <w:r>
-        <w:t>24 - 6) / 6 = 3</w:t>
+        <w:t xml:space="preserve">   Task SD = (24 - 6) / 6 = 3</w:t>
       </w:r>
     </w:p>
     <w:p>
@@ -269,27 +231,16 @@
         <w:rPr>
           <w:b/>
         </w:rPr>
-        <w:t>Formula</w:t>
-      </w:r>
-      <w:r>
-        <w:rPr>
-          <w:b/>
-        </w:rPr>
-        <w:t xml:space="preserve">: </w:t>
+        <w:t xml:space="preserve">Formula: </w:t>
       </w:r>
     </w:p>
     <w:p>
       <w:r>
         <w:t xml:space="preserve">   </w:t>
       </w:r>
-      <w:proofErr w:type="spellStart"/>
       <w:proofErr w:type="gramStart"/>
       <w:r>
-        <w:t>sqrt</w:t>
-      </w:r>
-      <w:proofErr w:type="spellEnd"/>
-      <w:r>
-        <w:t>(</w:t>
+        <w:t>sqrt(</w:t>
       </w:r>
       <w:proofErr w:type="gramEnd"/>
       <w:r>
@@ -314,29 +265,13 @@
       <w:r>
         <w:t xml:space="preserve">   Project SD = </w:t>
       </w:r>
-      <w:proofErr w:type="spellStart"/>
       <w:proofErr w:type="gramStart"/>
       <w:r>
-        <w:t>sqrt</w:t>
-      </w:r>
-      <w:proofErr w:type="spellEnd"/>
-      <w:r>
-        <w:t>(</w:t>
+        <w:t>sqrt(</w:t>
       </w:r>
       <w:proofErr w:type="gramEnd"/>
       <w:r>
-        <w:t>4 + 2 + 6</w:t>
-      </w:r>
-      <w:r>
-        <w:t xml:space="preserve">) = </w:t>
-      </w:r>
-      <w:proofErr w:type="spellStart"/>
-      <w:r>
-        <w:t>sqrt</w:t>
-      </w:r>
-      <w:proofErr w:type="spellEnd"/>
-      <w:r>
-        <w:t>(12) = 3.46</w:t>
+        <w:t>4 + 2 + 6) = sqrt(12) = 3.46</w:t>
       </w:r>
     </w:p>
     <w:p/>
@@ -371,37 +306,335 @@
     </w:p>
     <w:p>
       <w:r>
-        <w:t>Having Standard Deviation of 3.46 days</w:t>
-      </w:r>
-      <w:r>
-        <w:t xml:space="preserve"> for the ABC project</w:t>
-      </w:r>
-      <w:r>
-        <w:t>, the probability</w:t>
-      </w:r>
-      <w:r>
-        <w:t xml:space="preserve"> </w:t>
-      </w:r>
-      <w:r>
-        <w:t xml:space="preserve">of completing </w:t>
-      </w:r>
-      <w:r>
-        <w:t xml:space="preserve">the ABC </w:t>
-      </w:r>
-      <w:r>
-        <w:t xml:space="preserve">project lies within ( 32 / 3.46 ) = 9.24 standard deviations away from the mean, making the </w:t>
-      </w:r>
-      <w:r>
-        <w:t>probability</w:t>
-      </w:r>
-      <w:r>
-        <w:t xml:space="preserve"> of completing</w:t>
-      </w:r>
-      <w:r>
-        <w:t xml:space="preserve"> the ABC </w:t>
-      </w:r>
-      <w:r>
-        <w:t>project in 32 day to be less than 0.5%.</w:t>
+        <w:t xml:space="preserve">Having Standard Deviation of 3.46 days for the ABC project, the probability of completing the ABC project lies within </w:t>
+      </w:r>
+      <w:proofErr w:type="gramStart"/>
+      <w:r>
+        <w:t>( 32</w:t>
+      </w:r>
+      <w:proofErr w:type="gramEnd"/>
+      <w:r>
+        <w:t xml:space="preserve"> / 3.46 ) = 9.24 standard deviations away from the mean, making the probability of completing the ABC project in 32 day to be less than 0.5%.</w:t>
+      </w:r>
+    </w:p>
+    <w:p/>
+    <w:p/>
+    <w:p/>
+    <w:p>
+      <w:pPr>
+        <w:rPr>
+          <w:rFonts w:ascii="Helvetica" w:hAnsi="Helvetica" w:cs="Helvetica"/>
+          <w:color w:val="444444"/>
+          <w:sz w:val="21"/>
+          <w:szCs w:val="21"/>
+          <w:shd w:val="clear" w:color="auto" w:fill="EBEDEE"/>
+        </w:rPr>
+      </w:pPr>
+      <w:r>
+        <w:rPr>
+          <w:rFonts w:ascii="Helvetica" w:hAnsi="Helvetica" w:cs="Helvetica"/>
+          <w:color w:val="444444"/>
+          <w:sz w:val="21"/>
+          <w:szCs w:val="21"/>
+          <w:shd w:val="clear" w:color="auto" w:fill="EBEDEE"/>
+        </w:rPr>
+        <w:lastRenderedPageBreak/>
+        <w:t xml:space="preserve">Part A: Calculate the PERT Expected Duration for each Activity o PERT(A) = (4+9*4+16)/6 = 56/6 = 9.33; PERT(B) = 6; PERT(C) = 13 </w:t>
+      </w:r>
+    </w:p>
+    <w:p>
+      <w:pPr>
+        <w:rPr>
+          <w:rFonts w:ascii="Helvetica" w:hAnsi="Helvetica" w:cs="Helvetica"/>
+          <w:color w:val="444444"/>
+          <w:sz w:val="21"/>
+          <w:szCs w:val="21"/>
+          <w:shd w:val="clear" w:color="auto" w:fill="EBEDEE"/>
+        </w:rPr>
+      </w:pPr>
+      <w:r>
+        <w:rPr>
+          <w:rFonts w:ascii="Helvetica" w:hAnsi="Helvetica" w:cs="Helvetica"/>
+          <w:color w:val="444444"/>
+          <w:sz w:val="21"/>
+          <w:szCs w:val="21"/>
+          <w:shd w:val="clear" w:color="auto" w:fill="EBEDEE"/>
+        </w:rPr>
+        <w:sym w:font="Symbol" w:char="F0B7"/>
+      </w:r>
+      <w:r>
+        <w:rPr>
+          <w:rFonts w:ascii="Helvetica" w:hAnsi="Helvetica" w:cs="Helvetica"/>
+          <w:color w:val="444444"/>
+          <w:sz w:val="21"/>
+          <w:szCs w:val="21"/>
+          <w:shd w:val="clear" w:color="auto" w:fill="EBEDEE"/>
+        </w:rPr>
+        <w:t xml:space="preserve"> Part B: Calculate the Standard Deviation for each activity individually. o </w:t>
+      </w:r>
+      <w:proofErr w:type="spellStart"/>
+      <w:r>
+        <w:rPr>
+          <w:rFonts w:ascii="Helvetica" w:hAnsi="Helvetica" w:cs="Helvetica"/>
+          <w:color w:val="444444"/>
+          <w:sz w:val="21"/>
+          <w:szCs w:val="21"/>
+          <w:shd w:val="clear" w:color="auto" w:fill="EBEDEE"/>
+        </w:rPr>
+        <w:t>StDev</w:t>
+      </w:r>
+      <w:proofErr w:type="spellEnd"/>
+      <w:r>
+        <w:rPr>
+          <w:rFonts w:ascii="Helvetica" w:hAnsi="Helvetica" w:cs="Helvetica"/>
+          <w:color w:val="444444"/>
+          <w:sz w:val="21"/>
+          <w:szCs w:val="21"/>
+          <w:shd w:val="clear" w:color="auto" w:fill="EBEDEE"/>
+        </w:rPr>
+        <w:t xml:space="preserve">(A) = (16-4)/6 = 2; </w:t>
+      </w:r>
+      <w:proofErr w:type="spellStart"/>
+      <w:r>
+        <w:rPr>
+          <w:rFonts w:ascii="Helvetica" w:hAnsi="Helvetica" w:cs="Helvetica"/>
+          <w:color w:val="444444"/>
+          <w:sz w:val="21"/>
+          <w:szCs w:val="21"/>
+          <w:shd w:val="clear" w:color="auto" w:fill="EBEDEE"/>
+        </w:rPr>
+        <w:t>StDev</w:t>
+      </w:r>
+      <w:proofErr w:type="spellEnd"/>
+      <w:r>
+        <w:rPr>
+          <w:rFonts w:ascii="Helvetica" w:hAnsi="Helvetica" w:cs="Helvetica"/>
+          <w:color w:val="444444"/>
+          <w:sz w:val="21"/>
+          <w:szCs w:val="21"/>
+          <w:shd w:val="clear" w:color="auto" w:fill="EBEDEE"/>
+        </w:rPr>
+        <w:t xml:space="preserve">(B) = 1; </w:t>
+      </w:r>
+      <w:proofErr w:type="spellStart"/>
+      <w:r>
+        <w:rPr>
+          <w:rFonts w:ascii="Helvetica" w:hAnsi="Helvetica" w:cs="Helvetica"/>
+          <w:color w:val="444444"/>
+          <w:sz w:val="21"/>
+          <w:szCs w:val="21"/>
+          <w:shd w:val="clear" w:color="auto" w:fill="EBEDEE"/>
+        </w:rPr>
+        <w:t>StDev</w:t>
+      </w:r>
+      <w:proofErr w:type="spellEnd"/>
+      <w:r>
+        <w:rPr>
+          <w:rFonts w:ascii="Helvetica" w:hAnsi="Helvetica" w:cs="Helvetica"/>
+          <w:color w:val="444444"/>
+          <w:sz w:val="21"/>
+          <w:szCs w:val="21"/>
+          <w:shd w:val="clear" w:color="auto" w:fill="EBEDEE"/>
+        </w:rPr>
+        <w:t xml:space="preserve">(C) = 3 </w:t>
+      </w:r>
+    </w:p>
+    <w:p>
+      <w:pPr>
+        <w:rPr>
+          <w:rFonts w:ascii="Helvetica" w:hAnsi="Helvetica" w:cs="Helvetica"/>
+          <w:color w:val="444444"/>
+          <w:sz w:val="21"/>
+          <w:szCs w:val="21"/>
+          <w:shd w:val="clear" w:color="auto" w:fill="EBEDEE"/>
+        </w:rPr>
+      </w:pPr>
+      <w:r>
+        <w:rPr>
+          <w:rFonts w:ascii="Helvetica" w:hAnsi="Helvetica" w:cs="Helvetica"/>
+          <w:color w:val="444444"/>
+          <w:sz w:val="21"/>
+          <w:szCs w:val="21"/>
+          <w:shd w:val="clear" w:color="auto" w:fill="EBEDEE"/>
+        </w:rPr>
+        <w:sym w:font="Symbol" w:char="F0B7"/>
+      </w:r>
+      <w:r>
+        <w:rPr>
+          <w:rFonts w:ascii="Helvetica" w:hAnsi="Helvetica" w:cs="Helvetica"/>
+          <w:color w:val="444444"/>
+          <w:sz w:val="21"/>
+          <w:szCs w:val="21"/>
+          <w:shd w:val="clear" w:color="auto" w:fill="EBEDEE"/>
+        </w:rPr>
+        <w:t xml:space="preserve"> Part C: Calculate the total standard deviation for the project o Task variances = (task </w:t>
+      </w:r>
+      <w:proofErr w:type="spellStart"/>
+      <w:proofErr w:type="gramStart"/>
+      <w:r>
+        <w:rPr>
+          <w:rFonts w:ascii="Helvetica" w:hAnsi="Helvetica" w:cs="Helvetica"/>
+          <w:color w:val="444444"/>
+          <w:sz w:val="21"/>
+          <w:szCs w:val="21"/>
+          <w:shd w:val="clear" w:color="auto" w:fill="EBEDEE"/>
+        </w:rPr>
+        <w:t>stdev</w:t>
+      </w:r>
+      <w:proofErr w:type="spellEnd"/>
+      <w:r>
+        <w:rPr>
+          <w:rFonts w:ascii="Helvetica" w:hAnsi="Helvetica" w:cs="Helvetica"/>
+          <w:color w:val="444444"/>
+          <w:sz w:val="21"/>
+          <w:szCs w:val="21"/>
+          <w:shd w:val="clear" w:color="auto" w:fill="EBEDEE"/>
+        </w:rPr>
+        <w:t>)^</w:t>
+      </w:r>
+      <w:proofErr w:type="gramEnd"/>
+      <w:r>
+        <w:rPr>
+          <w:rFonts w:ascii="Helvetica" w:hAnsi="Helvetica" w:cs="Helvetica"/>
+          <w:color w:val="444444"/>
+          <w:sz w:val="21"/>
+          <w:szCs w:val="21"/>
+          <w:shd w:val="clear" w:color="auto" w:fill="EBEDEE"/>
+        </w:rPr>
+        <w:t xml:space="preserve">2; Var(A)=2*2=4, Var(B)=1, Var(C)=9 o Total </w:t>
+      </w:r>
+      <w:proofErr w:type="spellStart"/>
+      <w:r>
+        <w:rPr>
+          <w:rFonts w:ascii="Helvetica" w:hAnsi="Helvetica" w:cs="Helvetica"/>
+          <w:color w:val="444444"/>
+          <w:sz w:val="21"/>
+          <w:szCs w:val="21"/>
+          <w:shd w:val="clear" w:color="auto" w:fill="EBEDEE"/>
+        </w:rPr>
+        <w:t>StDev</w:t>
+      </w:r>
+      <w:proofErr w:type="spellEnd"/>
+      <w:r>
+        <w:rPr>
+          <w:rFonts w:ascii="Helvetica" w:hAnsi="Helvetica" w:cs="Helvetica"/>
+          <w:color w:val="444444"/>
+          <w:sz w:val="21"/>
+          <w:szCs w:val="21"/>
+          <w:shd w:val="clear" w:color="auto" w:fill="EBEDEE"/>
+        </w:rPr>
+        <w:t xml:space="preserve"> = Sum(Variances)^1/2; Sqrt(9+1+4) = sqrt(14) = 3.74 </w:t>
+      </w:r>
+    </w:p>
+    <w:p>
+      <w:pPr>
+        <w:rPr>
+          <w:rFonts w:ascii="Helvetica" w:hAnsi="Helvetica" w:cs="Helvetica"/>
+          <w:color w:val="444444"/>
+          <w:sz w:val="21"/>
+          <w:szCs w:val="21"/>
+          <w:shd w:val="clear" w:color="auto" w:fill="EBEDEE"/>
+        </w:rPr>
+      </w:pPr>
+      <w:r>
+        <w:rPr>
+          <w:rFonts w:ascii="Helvetica" w:hAnsi="Helvetica" w:cs="Helvetica"/>
+          <w:color w:val="444444"/>
+          <w:sz w:val="21"/>
+          <w:szCs w:val="21"/>
+          <w:shd w:val="clear" w:color="auto" w:fill="EBEDEE"/>
+        </w:rPr>
+        <w:sym w:font="Symbol" w:char="F0B7"/>
+      </w:r>
+      <w:r>
+        <w:rPr>
+          <w:rFonts w:ascii="Helvetica" w:hAnsi="Helvetica" w:cs="Helvetica"/>
+          <w:color w:val="444444"/>
+          <w:sz w:val="21"/>
+          <w:szCs w:val="21"/>
+          <w:shd w:val="clear" w:color="auto" w:fill="EBEDEE"/>
+        </w:rPr>
+        <w:t xml:space="preserve"> Part D: Determine % probability that the project (ABC) can be done in about 32 days. </w:t>
+      </w:r>
+    </w:p>
+    <w:p>
+      <w:bookmarkStart w:id="0" w:name="_GoBack"/>
+      <w:bookmarkEnd w:id="0"/>
+      <w:r>
+        <w:rPr>
+          <w:rFonts w:ascii="Helvetica" w:hAnsi="Helvetica" w:cs="Helvetica"/>
+          <w:color w:val="444444"/>
+          <w:sz w:val="21"/>
+          <w:szCs w:val="21"/>
+          <w:shd w:val="clear" w:color="auto" w:fill="EBEDEE"/>
+        </w:rPr>
+        <w:t xml:space="preserve">o From part C, the total PERT duration is 28.33 with a </w:t>
+      </w:r>
+      <w:proofErr w:type="spellStart"/>
+      <w:r>
+        <w:rPr>
+          <w:rFonts w:ascii="Helvetica" w:hAnsi="Helvetica" w:cs="Helvetica"/>
+          <w:color w:val="444444"/>
+          <w:sz w:val="21"/>
+          <w:szCs w:val="21"/>
+          <w:shd w:val="clear" w:color="auto" w:fill="EBEDEE"/>
+        </w:rPr>
+        <w:t>StDev</w:t>
+      </w:r>
+      <w:proofErr w:type="spellEnd"/>
+      <w:r>
+        <w:rPr>
+          <w:rFonts w:ascii="Helvetica" w:hAnsi="Helvetica" w:cs="Helvetica"/>
+          <w:color w:val="444444"/>
+          <w:sz w:val="21"/>
+          <w:szCs w:val="21"/>
+          <w:shd w:val="clear" w:color="auto" w:fill="EBEDEE"/>
+        </w:rPr>
+        <w:t xml:space="preserve"> of about 3.74. Therefore, </w:t>
+      </w:r>
+      <w:proofErr w:type="gramStart"/>
+      <w:r>
+        <w:rPr>
+          <w:rFonts w:ascii="Helvetica" w:hAnsi="Helvetica" w:cs="Helvetica"/>
+          <w:color w:val="444444"/>
+          <w:sz w:val="21"/>
+          <w:szCs w:val="21"/>
+          <w:shd w:val="clear" w:color="auto" w:fill="EBEDEE"/>
+        </w:rPr>
+        <w:t>32 day</w:t>
+      </w:r>
+      <w:proofErr w:type="gramEnd"/>
+      <w:r>
+        <w:rPr>
+          <w:rFonts w:ascii="Helvetica" w:hAnsi="Helvetica" w:cs="Helvetica"/>
+          <w:color w:val="444444"/>
+          <w:sz w:val="21"/>
+          <w:szCs w:val="21"/>
+          <w:shd w:val="clear" w:color="auto" w:fill="EBEDEE"/>
+        </w:rPr>
+        <w:t xml:space="preserve"> duration is equivalent to approximately +1 Standard Deviations. o </w:t>
+      </w:r>
+      <w:proofErr w:type="gramStart"/>
+      <w:r>
+        <w:rPr>
+          <w:rFonts w:ascii="Helvetica" w:hAnsi="Helvetica" w:cs="Helvetica"/>
+          <w:color w:val="444444"/>
+          <w:sz w:val="21"/>
+          <w:szCs w:val="21"/>
+          <w:shd w:val="clear" w:color="auto" w:fill="EBEDEE"/>
+        </w:rPr>
+        <w:t>From</w:t>
+      </w:r>
+      <w:proofErr w:type="gramEnd"/>
+      <w:r>
+        <w:rPr>
+          <w:rFonts w:ascii="Helvetica" w:hAnsi="Helvetica" w:cs="Helvetica"/>
+          <w:color w:val="444444"/>
+          <w:sz w:val="21"/>
+          <w:szCs w:val="21"/>
+          <w:shd w:val="clear" w:color="auto" w:fill="EBEDEE"/>
+        </w:rPr>
+        <w:t xml:space="preserve"> the normal distribution chart, you could add the probability areas leading up to the +1 standard deviation from the mean. Mean +1StDev = 0.5+2.0+13.5+34+34 = 84%... o Therefore, there is an 84% probability that project (ABC) can be completed within 32 days.</w:t>
       </w:r>
     </w:p>
     <w:sectPr>
@@ -417,7 +650,7 @@
 </file>
 
 <file path=word/endnotes.xml><?xml version="1.0" encoding="utf-8"?>
-<w:endnotes xmlns:wpc="http://schemas.microsoft.com/office/word/2010/wordprocessingCanvas" xmlns:mc="http://schemas.openxmlformats.org/markup-compatibility/2006" xmlns:o="urn:schemas-microsoft-com:office:office" xmlns:r="http://schemas.openxmlformats.org/officeDocument/2006/relationships" xmlns:m="http://schemas.openxmlformats.org/officeDocument/2006/math" xmlns:v="urn:schemas-microsoft-com:vml" xmlns:wp14="http://schemas.microsoft.com/office/word/2010/wordprocessingDrawing" xmlns:wp="http://schemas.openxmlformats.org/drawingml/2006/wordprocessingDrawing" xmlns:w10="urn:schemas-microsoft-com:office:word" xmlns:w="http://schemas.openxmlformats.org/wordprocessingml/2006/main" xmlns:w14="http://schemas.microsoft.com/office/word/2010/wordml" xmlns:w15="http://schemas.microsoft.com/office/word/2012/wordml" xmlns:wpg="http://schemas.microsoft.com/office/word/2010/wordprocessingGroup" xmlns:wpi="http://schemas.microsoft.com/office/word/2010/wordprocessingInk" xmlns:wne="http://schemas.microsoft.com/office/word/2006/wordml" xmlns:wps="http://schemas.microsoft.com/office/word/2010/wordprocessingShape" mc:Ignorable="w14 w15 wp14">
+<w:endnotes xmlns:wpc="http://schemas.microsoft.com/office/word/2010/wordprocessingCanvas" xmlns:cx="http://schemas.microsoft.com/office/drawing/2014/chartex" xmlns:cx1="http://schemas.microsoft.com/office/drawing/2015/9/8/chartex" xmlns:cx2="http://schemas.microsoft.com/office/drawing/2015/10/21/chartex" xmlns:cx3="http://schemas.microsoft.com/office/drawing/2016/5/9/chartex" xmlns:cx4="http://schemas.microsoft.com/office/drawing/2016/5/10/chartex" xmlns:cx5="http://schemas.microsoft.com/office/drawing/2016/5/11/chartex" xmlns:mc="http://schemas.openxmlformats.org/markup-compatibility/2006" xmlns:o="urn:schemas-microsoft-com:office:office" xmlns:r="http://schemas.openxmlformats.org/officeDocument/2006/relationships" xmlns:m="http://schemas.openxmlformats.org/officeDocument/2006/math" xmlns:v="urn:schemas-microsoft-com:vml" xmlns:wp14="http://schemas.microsoft.com/office/word/2010/wordprocessingDrawing" xmlns:wp="http://schemas.openxmlformats.org/drawingml/2006/wordprocessingDrawing" xmlns:w10="urn:schemas-microsoft-com:office:word" xmlns:w="http://schemas.openxmlformats.org/wordprocessingml/2006/main" xmlns:w14="http://schemas.microsoft.com/office/word/2010/wordml" xmlns:w15="http://schemas.microsoft.com/office/word/2012/wordml" xmlns:w16se="http://schemas.microsoft.com/office/word/2015/wordml/symex" xmlns:wpg="http://schemas.microsoft.com/office/word/2010/wordprocessingGroup" xmlns:wpi="http://schemas.microsoft.com/office/word/2010/wordprocessingInk" xmlns:wne="http://schemas.microsoft.com/office/word/2006/wordml" xmlns:wps="http://schemas.microsoft.com/office/word/2010/wordprocessingShape" mc:Ignorable="w14 w15 w16se wp14">
   <w:endnote w:type="separator" w:id="-1">
     <w:p>
       <w:r>
@@ -436,7 +669,7 @@
 </file>
 
 <file path=word/footnotes.xml><?xml version="1.0" encoding="utf-8"?>
-<w:footnotes xmlns:wpc="http://schemas.microsoft.com/office/word/2010/wordprocessingCanvas" xmlns:mc="http://schemas.openxmlformats.org/markup-compatibility/2006" xmlns:o="urn:schemas-microsoft-com:office:office" xmlns:r="http://schemas.openxmlformats.org/officeDocument/2006/relationships" xmlns:m="http://schemas.openxmlformats.org/officeDocument/2006/math" xmlns:v="urn:schemas-microsoft-com:vml" xmlns:wp14="http://schemas.microsoft.com/office/word/2010/wordprocessingDrawing" xmlns:wp="http://schemas.openxmlformats.org/drawingml/2006/wordprocessingDrawing" xmlns:w10="urn:schemas-microsoft-com:office:word" xmlns:w="http://schemas.openxmlformats.org/wordprocessingml/2006/main" xmlns:w14="http://schemas.microsoft.com/office/word/2010/wordml" xmlns:w15="http://schemas.microsoft.com/office/word/2012/wordml" xmlns:wpg="http://schemas.microsoft.com/office/word/2010/wordprocessingGroup" xmlns:wpi="http://schemas.microsoft.com/office/word/2010/wordprocessingInk" xmlns:wne="http://schemas.microsoft.com/office/word/2006/wordml" xmlns:wps="http://schemas.microsoft.com/office/word/2010/wordprocessingShape" mc:Ignorable="w14 w15 wp14">
+<w:footnotes xmlns:wpc="http://schemas.microsoft.com/office/word/2010/wordprocessingCanvas" xmlns:cx="http://schemas.microsoft.com/office/drawing/2014/chartex" xmlns:cx1="http://schemas.microsoft.com/office/drawing/2015/9/8/chartex" xmlns:cx2="http://schemas.microsoft.com/office/drawing/2015/10/21/chartex" xmlns:cx3="http://schemas.microsoft.com/office/drawing/2016/5/9/chartex" xmlns:cx4="http://schemas.microsoft.com/office/drawing/2016/5/10/chartex" xmlns:cx5="http://schemas.microsoft.com/office/drawing/2016/5/11/chartex" xmlns:mc="http://schemas.openxmlformats.org/markup-compatibility/2006" xmlns:o="urn:schemas-microsoft-com:office:office" xmlns:r="http://schemas.openxmlformats.org/officeDocument/2006/relationships" xmlns:m="http://schemas.openxmlformats.org/officeDocument/2006/math" xmlns:v="urn:schemas-microsoft-com:vml" xmlns:wp14="http://schemas.microsoft.com/office/word/2010/wordprocessingDrawing" xmlns:wp="http://schemas.openxmlformats.org/drawingml/2006/wordprocessingDrawing" xmlns:w10="urn:schemas-microsoft-com:office:word" xmlns:w="http://schemas.openxmlformats.org/wordprocessingml/2006/main" xmlns:w14="http://schemas.microsoft.com/office/word/2010/wordml" xmlns:w15="http://schemas.microsoft.com/office/word/2012/wordml" xmlns:w16se="http://schemas.microsoft.com/office/word/2015/wordml/symex" xmlns:wpg="http://schemas.microsoft.com/office/word/2010/wordprocessingGroup" xmlns:wpi="http://schemas.microsoft.com/office/word/2010/wordprocessingInk" xmlns:wne="http://schemas.microsoft.com/office/word/2006/wordml" xmlns:wps="http://schemas.microsoft.com/office/word/2010/wordprocessingShape" mc:Ignorable="w14 w15 w16se wp14">
   <w:footnote w:type="separator" w:id="-1">
     <w:p>
       <w:r>
@@ -455,7 +688,7 @@
 </file>
 
 <file path=word/header1.xml><?xml version="1.0" encoding="utf-8"?>
-<w:hdr xmlns:wpc="http://schemas.microsoft.com/office/word/2010/wordprocessingCanvas" xmlns:mc="http://schemas.openxmlformats.org/markup-compatibility/2006" xmlns:o="urn:schemas-microsoft-com:office:office" xmlns:r="http://schemas.openxmlformats.org/officeDocument/2006/relationships" xmlns:m="http://schemas.openxmlformats.org/officeDocument/2006/math" xmlns:v="urn:schemas-microsoft-com:vml" xmlns:wp14="http://schemas.microsoft.com/office/word/2010/wordprocessingDrawing" xmlns:wp="http://schemas.openxmlformats.org/drawingml/2006/wordprocessingDrawing" xmlns:w10="urn:schemas-microsoft-com:office:word" xmlns:w="http://schemas.openxmlformats.org/wordprocessingml/2006/main" xmlns:w14="http://schemas.microsoft.com/office/word/2010/wordml" xmlns:w15="http://schemas.microsoft.com/office/word/2012/wordml" xmlns:wpg="http://schemas.microsoft.com/office/word/2010/wordprocessingGroup" xmlns:wpi="http://schemas.microsoft.com/office/word/2010/wordprocessingInk" xmlns:wne="http://schemas.microsoft.com/office/word/2006/wordml" xmlns:wps="http://schemas.microsoft.com/office/word/2010/wordprocessingShape" mc:Ignorable="w14 w15 wp14">
+<w:hdr xmlns:wpc="http://schemas.microsoft.com/office/word/2010/wordprocessingCanvas" xmlns:cx="http://schemas.microsoft.com/office/drawing/2014/chartex" xmlns:cx1="http://schemas.microsoft.com/office/drawing/2015/9/8/chartex" xmlns:cx2="http://schemas.microsoft.com/office/drawing/2015/10/21/chartex" xmlns:cx3="http://schemas.microsoft.com/office/drawing/2016/5/9/chartex" xmlns:cx4="http://schemas.microsoft.com/office/drawing/2016/5/10/chartex" xmlns:cx5="http://schemas.microsoft.com/office/drawing/2016/5/11/chartex" xmlns:mc="http://schemas.openxmlformats.org/markup-compatibility/2006" xmlns:o="urn:schemas-microsoft-com:office:office" xmlns:r="http://schemas.openxmlformats.org/officeDocument/2006/relationships" xmlns:m="http://schemas.openxmlformats.org/officeDocument/2006/math" xmlns:v="urn:schemas-microsoft-com:vml" xmlns:wp14="http://schemas.microsoft.com/office/word/2010/wordprocessingDrawing" xmlns:wp="http://schemas.openxmlformats.org/drawingml/2006/wordprocessingDrawing" xmlns:w10="urn:schemas-microsoft-com:office:word" xmlns:w="http://schemas.openxmlformats.org/wordprocessingml/2006/main" xmlns:w14="http://schemas.microsoft.com/office/word/2010/wordml" xmlns:w15="http://schemas.microsoft.com/office/word/2012/wordml" xmlns:w16se="http://schemas.microsoft.com/office/word/2015/wordml/symex" xmlns:wpg="http://schemas.microsoft.com/office/word/2010/wordprocessingGroup" xmlns:wpi="http://schemas.microsoft.com/office/word/2010/wordprocessingInk" xmlns:wne="http://schemas.microsoft.com/office/word/2006/wordml" xmlns:wps="http://schemas.microsoft.com/office/word/2010/wordprocessingShape" mc:Ignorable="w14 w15 w16se wp14">
   <w:p>
     <w:pPr>
       <w:pStyle w:val="Header"/>
@@ -481,7 +714,7 @@
 </file>
 
 <file path=word/styles.xml><?xml version="1.0" encoding="utf-8"?>
-<w:styles xmlns:mc="http://schemas.openxmlformats.org/markup-compatibility/2006" xmlns:r="http://schemas.openxmlformats.org/officeDocument/2006/relationships" xmlns:w="http://schemas.openxmlformats.org/wordprocessingml/2006/main" xmlns:w14="http://schemas.microsoft.com/office/word/2010/wordml" xmlns:w15="http://schemas.microsoft.com/office/word/2012/wordml" mc:Ignorable="w14 w15">
+<w:styles xmlns:mc="http://schemas.openxmlformats.org/markup-compatibility/2006" xmlns:r="http://schemas.openxmlformats.org/officeDocument/2006/relationships" xmlns:w="http://schemas.openxmlformats.org/wordprocessingml/2006/main" xmlns:w14="http://schemas.microsoft.com/office/word/2010/wordml" xmlns:w15="http://schemas.microsoft.com/office/word/2012/wordml" xmlns:w16se="http://schemas.microsoft.com/office/word/2015/wordml/symex" mc:Ignorable="w14 w15 w16se">
   <w:docDefaults>
     <w:rPrDefault>
       <w:rPr>
@@ -491,7 +724,7 @@
     </w:rPrDefault>
     <w:pPrDefault/>
   </w:docDefaults>
-  <w:latentStyles w:defLockedState="0" w:defUIPriority="0" w:defSemiHidden="0" w:defUnhideWhenUsed="0" w:defQFormat="0" w:count="371">
+  <w:latentStyles w:defLockedState="0" w:defUIPriority="0" w:defSemiHidden="0" w:defUnhideWhenUsed="0" w:defQFormat="0" w:count="374">
     <w:lsdException w:name="Normal" w:qFormat="1"/>
     <w:lsdException w:name="heading 1" w:qFormat="1"/>
     <w:lsdException w:name="heading 2" w:semiHidden="1" w:unhideWhenUsed="1" w:qFormat="1"/>
@@ -508,7 +741,10 @@
     <w:lsdException w:name="Subtitle" w:qFormat="1"/>
     <w:lsdException w:name="Strong" w:qFormat="1"/>
     <w:lsdException w:name="Emphasis" w:qFormat="1"/>
-    <w:lsdException w:name="Normal Table" w:semiHidden="1" w:unhideWhenUsed="1"/>
+    <w:lsdException w:name="HTML Sample" w:semiHidden="1" w:unhideWhenUsed="1"/>
+    <w:lsdException w:name="Outline List 1" w:semiHidden="1" w:unhideWhenUsed="1"/>
+    <w:lsdException w:name="Outline List 2" w:semiHidden="1" w:unhideWhenUsed="1"/>
+    <w:lsdException w:name="Outline List 3" w:semiHidden="1" w:unhideWhenUsed="1"/>
     <w:lsdException w:name="Table Simple 1" w:semiHidden="1" w:unhideWhenUsed="1"/>
     <w:lsdException w:name="Table Simple 2" w:semiHidden="1" w:unhideWhenUsed="1"/>
     <w:lsdException w:name="Table Simple 3" w:semiHidden="1" w:unhideWhenUsed="1"/>
@@ -548,7 +784,6 @@
     <w:lsdException w:name="Table Professional" w:semiHidden="1" w:unhideWhenUsed="1"/>
     <w:lsdException w:name="Table Subtle 1" w:semiHidden="1" w:unhideWhenUsed="1"/>
     <w:lsdException w:name="Table Subtle 2" w:semiHidden="1" w:unhideWhenUsed="1"/>
-    <w:lsdException w:name="Table Web 1" w:semiHidden="1" w:unhideWhenUsed="1"/>
     <w:lsdException w:name="Table Web 2" w:semiHidden="1" w:unhideWhenUsed="1"/>
     <w:lsdException w:name="Table Web 3" w:semiHidden="1" w:unhideWhenUsed="1"/>
     <w:lsdException w:name="Table Theme" w:semiHidden="1" w:unhideWhenUsed="1"/>
@@ -767,6 +1002,9 @@
     <w:lsdException w:name="List Table 5 Dark Accent 6" w:uiPriority="50"/>
     <w:lsdException w:name="List Table 6 Colorful Accent 6" w:uiPriority="51"/>
     <w:lsdException w:name="List Table 7 Colorful Accent 6" w:uiPriority="52"/>
+    <w:lsdException w:name="Mention" w:semiHidden="1" w:uiPriority="99" w:unhideWhenUsed="1"/>
+    <w:lsdException w:name="Smart Hyperlink" w:semiHidden="1" w:uiPriority="99" w:unhideWhenUsed="1"/>
+    <w:lsdException w:name="Hashtag" w:semiHidden="1" w:uiPriority="99" w:unhideWhenUsed="1"/>
   </w:latentStyles>
   <w:style w:type="paragraph" w:default="1" w:styleId="Normal">
     <w:name w:val="Normal"/>
@@ -1118,7 +1356,7 @@
 </file>
 
 <file path=customXml/itemProps1.xml><?xml version="1.0" encoding="utf-8"?>
-<ds:datastoreItem xmlns:ds="http://schemas.openxmlformats.org/officeDocument/2006/customXml" ds:itemID="{9E1621F5-5D9D-4722-9EEB-B4E7CFC26729}">
+<ds:datastoreItem xmlns:ds="http://schemas.openxmlformats.org/officeDocument/2006/customXml" ds:itemID="{D7F24E78-2DE8-4BAF-95DA-44A387298CE2}">
   <ds:schemaRefs>
     <ds:schemaRef ds:uri="http://schemas.openxmlformats.org/officeDocument/2006/bibliography"/>
   </ds:schemaRefs>

</xml_diff>